<commit_message>
Enhances experimental support for UHPC
</commit_message>
<xml_diff>
--- a/Documentation/Common/TechnicalGuide/UHPC Equations.docx
+++ b/Documentation/Common/TechnicalGuide/UHPC Equations.docx
@@ -338,48 +338,7 @@
             <w:rPr>
               <w:rFonts w:ascii="Cambria Math" w:eastAsiaTheme="minorEastAsia" w:hAnsi="Cambria Math"/>
             </w:rPr>
-            <m:t xml:space="preserve"> with </m:t>
-          </m:r>
-          <m:r>
-            <m:rPr>
-              <m:sty m:val="p"/>
-            </m:rPr>
-            <w:rPr>
-              <w:rFonts w:ascii="Cambria Math" w:eastAsiaTheme="minorEastAsia" w:hAnsi="Cambria Math"/>
-            </w:rPr>
-            <m:t>Ψ</m:t>
-          </m:r>
-          <m:sSub>
-            <m:sSubPr>
-              <m:ctrlPr>
-                <w:rPr>
-                  <w:rFonts w:ascii="Cambria Math" w:eastAsiaTheme="minorEastAsia" w:hAnsi="Cambria Math"/>
-                  <w:i/>
-                </w:rPr>
-              </m:ctrlPr>
-            </m:sSubPr>
-            <m:e>
-              <m:r>
-                <w:rPr>
-                  <w:rFonts w:ascii="Cambria Math" w:eastAsiaTheme="minorEastAsia" w:hAnsi="Cambria Math"/>
-                </w:rPr>
-                <m:t>f</m:t>
-              </m:r>
-            </m:e>
-            <m:sub>
-              <m:r>
-                <w:rPr>
-                  <w:rFonts w:ascii="Cambria Math" w:eastAsiaTheme="minorEastAsia" w:hAnsi="Cambria Math"/>
-                </w:rPr>
-                <m:t>fu</m:t>
-              </m:r>
-            </m:sub>
-          </m:sSub>
-          <m:r>
-            <w:rPr>
-              <w:rFonts w:ascii="Cambria Math" w:eastAsiaTheme="minorEastAsia" w:hAnsi="Cambria Math"/>
-            </w:rPr>
-            <m:t>=0.75 ksi</m:t>
+            <m:t xml:space="preserve"> </m:t>
           </m:r>
         </m:oMath>
       </m:oMathPara>
@@ -535,8 +494,231 @@
           <w:rFonts w:eastAsiaTheme="minorEastAsia"/>
         </w:rPr>
       </w:pPr>
-      <w:bookmarkStart w:id="0" w:name="_GoBack"/>
-      <w:bookmarkEnd w:id="0"/>
+      <m:oMathPara>
+        <m:oMath>
+          <m:sSub>
+            <m:sSubPr>
+              <m:ctrlPr>
+                <w:rPr>
+                  <w:rFonts w:ascii="Cambria Math" w:eastAsiaTheme="minorEastAsia" w:hAnsi="Cambria Math"/>
+                  <w:i/>
+                </w:rPr>
+              </m:ctrlPr>
+            </m:sSubPr>
+            <m:e>
+              <m:r>
+                <w:rPr>
+                  <w:rFonts w:ascii="Cambria Math" w:eastAsiaTheme="minorEastAsia" w:hAnsi="Cambria Math"/>
+                </w:rPr>
+                <m:t>P</m:t>
+              </m:r>
+            </m:e>
+            <m:sub>
+              <m:r>
+                <w:rPr>
+                  <w:rFonts w:ascii="Cambria Math" w:eastAsiaTheme="minorEastAsia" w:hAnsi="Cambria Math"/>
+                </w:rPr>
+                <m:t>r</m:t>
+              </m:r>
+            </m:sub>
+          </m:sSub>
+          <m:r>
+            <w:rPr>
+              <w:rFonts w:ascii="Cambria Math" w:eastAsiaTheme="minorEastAsia" w:hAnsi="Cambria Math"/>
+            </w:rPr>
+            <m:t>=</m:t>
+          </m:r>
+          <m:sSub>
+            <m:sSubPr>
+              <m:ctrlPr>
+                <w:rPr>
+                  <w:rFonts w:ascii="Cambria Math" w:eastAsiaTheme="minorEastAsia" w:hAnsi="Cambria Math"/>
+                  <w:i/>
+                </w:rPr>
+              </m:ctrlPr>
+            </m:sSubPr>
+            <m:e>
+              <m:r>
+                <w:rPr>
+                  <w:rFonts w:ascii="Cambria Math" w:eastAsiaTheme="minorEastAsia" w:hAnsi="Cambria Math"/>
+                </w:rPr>
+                <m:t>f</m:t>
+              </m:r>
+            </m:e>
+            <m:sub>
+              <m:r>
+                <w:rPr>
+                  <w:rFonts w:ascii="Cambria Math" w:eastAsiaTheme="minorEastAsia" w:hAnsi="Cambria Math"/>
+                </w:rPr>
+                <m:t>s</m:t>
+              </m:r>
+            </m:sub>
+          </m:sSub>
+          <m:sSub>
+            <m:sSubPr>
+              <m:ctrlPr>
+                <w:rPr>
+                  <w:rFonts w:ascii="Cambria Math" w:eastAsiaTheme="minorEastAsia" w:hAnsi="Cambria Math"/>
+                  <w:i/>
+                </w:rPr>
+              </m:ctrlPr>
+            </m:sSubPr>
+            <m:e>
+              <m:r>
+                <w:rPr>
+                  <w:rFonts w:ascii="Cambria Math" w:eastAsiaTheme="minorEastAsia" w:hAnsi="Cambria Math"/>
+                </w:rPr>
+                <m:t>A</m:t>
+              </m:r>
+            </m:e>
+            <m:sub>
+              <m:r>
+                <w:rPr>
+                  <w:rFonts w:ascii="Cambria Math" w:eastAsiaTheme="minorEastAsia" w:hAnsi="Cambria Math"/>
+                </w:rPr>
+                <m:t>s</m:t>
+              </m:r>
+            </m:sub>
+          </m:sSub>
+          <m:r>
+            <w:rPr>
+              <w:rFonts w:ascii="Cambria Math" w:eastAsiaTheme="minorEastAsia" w:hAnsi="Cambria Math"/>
+            </w:rPr>
+            <m:t>+</m:t>
+          </m:r>
+          <m:d>
+            <m:dPr>
+              <m:ctrlPr>
+                <w:rPr>
+                  <w:rFonts w:ascii="Cambria Math" w:eastAsiaTheme="minorEastAsia" w:hAnsi="Cambria Math"/>
+                  <w:i/>
+                </w:rPr>
+              </m:ctrlPr>
+            </m:dPr>
+            <m:e>
+              <m:f>
+                <m:fPr>
+                  <m:ctrlPr>
+                    <w:rPr>
+                      <w:rFonts w:ascii="Cambria Math" w:eastAsiaTheme="minorEastAsia" w:hAnsi="Cambria Math"/>
+                      <w:i/>
+                    </w:rPr>
+                  </m:ctrlPr>
+                </m:fPr>
+                <m:num>
+                  <m:sSub>
+                    <m:sSubPr>
+                      <m:ctrlPr>
+                        <w:rPr>
+                          <w:rFonts w:ascii="Cambria Math" w:eastAsiaTheme="minorEastAsia" w:hAnsi="Cambria Math"/>
+                          <w:i/>
+                        </w:rPr>
+                      </m:ctrlPr>
+                    </m:sSubPr>
+                    <m:e>
+                      <m:r>
+                        <w:rPr>
+                          <w:rFonts w:ascii="Cambria Math" w:eastAsiaTheme="minorEastAsia" w:hAnsi="Cambria Math"/>
+                        </w:rPr>
+                        <m:t>f</m:t>
+                      </m:r>
+                    </m:e>
+                    <m:sub>
+                      <m:r>
+                        <w:rPr>
+                          <w:rFonts w:ascii="Cambria Math" w:eastAsiaTheme="minorEastAsia" w:hAnsi="Cambria Math"/>
+                        </w:rPr>
+                        <m:t>1</m:t>
+                      </m:r>
+                    </m:sub>
+                  </m:sSub>
+                </m:num>
+                <m:den>
+                  <m:r>
+                    <w:rPr>
+                      <w:rFonts w:ascii="Cambria Math" w:eastAsiaTheme="minorEastAsia" w:hAnsi="Cambria Math"/>
+                    </w:rPr>
+                    <m:t>2</m:t>
+                  </m:r>
+                </m:den>
+              </m:f>
+            </m:e>
+          </m:d>
+          <m:d>
+            <m:dPr>
+              <m:ctrlPr>
+                <w:rPr>
+                  <w:rFonts w:ascii="Cambria Math" w:eastAsiaTheme="minorEastAsia" w:hAnsi="Cambria Math"/>
+                  <w:i/>
+                </w:rPr>
+              </m:ctrlPr>
+            </m:dPr>
+            <m:e>
+              <m:f>
+                <m:fPr>
+                  <m:ctrlPr>
+                    <w:rPr>
+                      <w:rFonts w:ascii="Cambria Math" w:eastAsiaTheme="minorEastAsia" w:hAnsi="Cambria Math"/>
+                      <w:i/>
+                    </w:rPr>
+                  </m:ctrlPr>
+                </m:fPr>
+                <m:num>
+                  <m:r>
+                    <w:rPr>
+                      <w:rFonts w:ascii="Cambria Math" w:eastAsiaTheme="minorEastAsia" w:hAnsi="Cambria Math"/>
+                    </w:rPr>
+                    <m:t>h</m:t>
+                  </m:r>
+                </m:num>
+                <m:den>
+                  <m:r>
+                    <w:rPr>
+                      <w:rFonts w:ascii="Cambria Math" w:eastAsiaTheme="minorEastAsia" w:hAnsi="Cambria Math"/>
+                    </w:rPr>
+                    <m:t>4</m:t>
+                  </m:r>
+                </m:den>
+              </m:f>
+            </m:e>
+          </m:d>
+          <w:bookmarkStart w:id="0" w:name="_GoBack"/>
+          <w:bookmarkEnd w:id="0"/>
+          <m:sSub>
+            <m:sSubPr>
+              <m:ctrlPr>
+                <w:rPr>
+                  <w:rFonts w:ascii="Cambria Math" w:eastAsiaTheme="minorEastAsia" w:hAnsi="Cambria Math"/>
+                  <w:i/>
+                </w:rPr>
+              </m:ctrlPr>
+            </m:sSubPr>
+            <m:e>
+              <m:r>
+                <w:rPr>
+                  <w:rFonts w:ascii="Cambria Math" w:eastAsiaTheme="minorEastAsia" w:hAnsi="Cambria Math"/>
+                </w:rPr>
+                <m:t>b</m:t>
+              </m:r>
+            </m:e>
+            <m:sub>
+              <m:r>
+                <w:rPr>
+                  <w:rFonts w:ascii="Cambria Math" w:eastAsiaTheme="minorEastAsia" w:hAnsi="Cambria Math"/>
+                </w:rPr>
+                <m:t>v</m:t>
+              </m:r>
+            </m:sub>
+          </m:sSub>
+        </m:oMath>
+      </m:oMathPara>
+    </w:p>
+    <w:p>
+      <w:pPr>
+        <w:rPr>
+          <w:rFonts w:eastAsiaTheme="minorEastAsia"/>
+        </w:rPr>
+      </w:pPr>
     </w:p>
     <w:sectPr>
       <w:pgSz w:w="12240" w:h="15840"/>

</xml_diff>

<commit_message>
Revisions for UHPC support
</commit_message>
<xml_diff>
--- a/Documentation/Common/TechnicalGuide/UHPC Equations.docx
+++ b/Documentation/Common/TechnicalGuide/UHPC Equations.docx
@@ -1,6 +1,6 @@
 
 <file path=word/document.xml><?xml version="1.0" encoding="utf-8"?>
-<w:document xmlns:wpc="http://schemas.microsoft.com/office/word/2010/wordprocessingCanvas" xmlns:cx="http://schemas.microsoft.com/office/drawing/2014/chartex" xmlns:cx1="http://schemas.microsoft.com/office/drawing/2015/9/8/chartex" xmlns:mc="http://schemas.openxmlformats.org/markup-compatibility/2006" xmlns:o="urn:schemas-microsoft-com:office:office" xmlns:r="http://schemas.openxmlformats.org/officeDocument/2006/relationships" xmlns:m="http://schemas.openxmlformats.org/officeDocument/2006/math" xmlns:v="urn:schemas-microsoft-com:vml" xmlns:wp14="http://schemas.microsoft.com/office/word/2010/wordprocessingDrawing" xmlns:wp="http://schemas.openxmlformats.org/drawingml/2006/wordprocessingDrawing" xmlns:w10="urn:schemas-microsoft-com:office:word" xmlns:w="http://schemas.openxmlformats.org/wordprocessingml/2006/main" xmlns:w14="http://schemas.microsoft.com/office/word/2010/wordml" xmlns:w15="http://schemas.microsoft.com/office/word/2012/wordml" xmlns:w16se="http://schemas.microsoft.com/office/word/2015/wordml/symex" xmlns:wpg="http://schemas.microsoft.com/office/word/2010/wordprocessingGroup" xmlns:wpi="http://schemas.microsoft.com/office/word/2010/wordprocessingInk" xmlns:wne="http://schemas.microsoft.com/office/word/2006/wordml" xmlns:wps="http://schemas.microsoft.com/office/word/2010/wordprocessingShape" mc:Ignorable="w14 w15 w16se wp14">
+<w:document xmlns:wpc="http://schemas.microsoft.com/office/word/2010/wordprocessingCanvas" xmlns:cx="http://schemas.microsoft.com/office/drawing/2014/chartex" xmlns:cx1="http://schemas.microsoft.com/office/drawing/2015/9/8/chartex" xmlns:cx2="http://schemas.microsoft.com/office/drawing/2015/10/21/chartex" xmlns:cx3="http://schemas.microsoft.com/office/drawing/2016/5/9/chartex" xmlns:cx4="http://schemas.microsoft.com/office/drawing/2016/5/10/chartex" xmlns:cx5="http://schemas.microsoft.com/office/drawing/2016/5/11/chartex" xmlns:cx6="http://schemas.microsoft.com/office/drawing/2016/5/12/chartex" xmlns:cx7="http://schemas.microsoft.com/office/drawing/2016/5/13/chartex" xmlns:cx8="http://schemas.microsoft.com/office/drawing/2016/5/14/chartex" xmlns:mc="http://schemas.openxmlformats.org/markup-compatibility/2006" xmlns:aink="http://schemas.microsoft.com/office/drawing/2016/ink" xmlns:am3d="http://schemas.microsoft.com/office/drawing/2017/model3d" xmlns:o="urn:schemas-microsoft-com:office:office" xmlns:r="http://schemas.openxmlformats.org/officeDocument/2006/relationships" xmlns:m="http://schemas.openxmlformats.org/officeDocument/2006/math" xmlns:v="urn:schemas-microsoft-com:vml" xmlns:wp14="http://schemas.microsoft.com/office/word/2010/wordprocessingDrawing" xmlns:wp="http://schemas.openxmlformats.org/drawingml/2006/wordprocessingDrawing" xmlns:w10="urn:schemas-microsoft-com:office:word" xmlns:w="http://schemas.openxmlformats.org/wordprocessingml/2006/main" xmlns:w14="http://schemas.microsoft.com/office/word/2010/wordml" xmlns:w15="http://schemas.microsoft.com/office/word/2012/wordml" xmlns:w16cid="http://schemas.microsoft.com/office/word/2016/wordml/cid" xmlns:w16se="http://schemas.microsoft.com/office/word/2015/wordml/symex" xmlns:wpg="http://schemas.microsoft.com/office/word/2010/wordprocessingGroup" xmlns:wpi="http://schemas.microsoft.com/office/word/2010/wordprocessingInk" xmlns:wne="http://schemas.microsoft.com/office/word/2006/wordml" xmlns:wps="http://schemas.microsoft.com/office/word/2010/wordprocessingShape" mc:Ignorable="w14 w15 w16se w16cid wp14">
   <w:body>
     <w:p>
       <w:pPr>
@@ -628,7 +628,7 @@
                         <w:rPr>
                           <w:rFonts w:ascii="Cambria Math" w:eastAsiaTheme="minorEastAsia" w:hAnsi="Cambria Math"/>
                         </w:rPr>
-                        <m:t>1</m:t>
+                        <m:t>fc</m:t>
                       </m:r>
                     </m:sub>
                   </m:sSub>
@@ -682,8 +682,6 @@
               </m:f>
             </m:e>
           </m:d>
-          <w:bookmarkStart w:id="0" w:name="_GoBack"/>
-          <w:bookmarkEnd w:id="0"/>
           <m:sSub>
             <m:sSubPr>
               <m:ctrlPr>
@@ -719,6 +717,8 @@
           <w:rFonts w:eastAsiaTheme="minorEastAsia"/>
         </w:rPr>
       </w:pPr>
+      <w:bookmarkStart w:id="0" w:name="_GoBack"/>
+      <w:bookmarkEnd w:id="0"/>
     </w:p>
     <w:sectPr>
       <w:pgSz w:w="12240" w:h="15840"/>
@@ -731,7 +731,7 @@
 </file>
 
 <file path=word/styles.xml><?xml version="1.0" encoding="utf-8"?>
-<w:styles xmlns:mc="http://schemas.openxmlformats.org/markup-compatibility/2006" xmlns:r="http://schemas.openxmlformats.org/officeDocument/2006/relationships" xmlns:w="http://schemas.openxmlformats.org/wordprocessingml/2006/main" xmlns:w14="http://schemas.microsoft.com/office/word/2010/wordml" xmlns:w15="http://schemas.microsoft.com/office/word/2012/wordml" xmlns:w16se="http://schemas.microsoft.com/office/word/2015/wordml/symex" mc:Ignorable="w14 w15 w16se">
+<w:styles xmlns:mc="http://schemas.openxmlformats.org/markup-compatibility/2006" xmlns:r="http://schemas.openxmlformats.org/officeDocument/2006/relationships" xmlns:w="http://schemas.openxmlformats.org/wordprocessingml/2006/main" xmlns:w14="http://schemas.microsoft.com/office/word/2010/wordml" xmlns:w15="http://schemas.microsoft.com/office/word/2012/wordml" xmlns:w16cid="http://schemas.microsoft.com/office/word/2016/wordml/cid" xmlns:w16se="http://schemas.microsoft.com/office/word/2015/wordml/symex" mc:Ignorable="w14 w15 w16se w16cid">
   <w:docDefaults>
     <w:rPrDefault>
       <w:rPr>
@@ -747,7 +747,7 @@
       </w:pPr>
     </w:pPrDefault>
   </w:docDefaults>
-  <w:latentStyles w:defLockedState="0" w:defUIPriority="99" w:defSemiHidden="0" w:defUnhideWhenUsed="0" w:defQFormat="0" w:count="371">
+  <w:latentStyles w:defLockedState="0" w:defUIPriority="99" w:defSemiHidden="0" w:defUnhideWhenUsed="0" w:defQFormat="0" w:count="376">
     <w:lsdException w:name="Normal" w:uiPriority="0" w:qFormat="1"/>
     <w:lsdException w:name="heading 1" w:uiPriority="9" w:qFormat="1"/>
     <w:lsdException w:name="heading 2" w:semiHidden="1" w:uiPriority="9" w:unhideWhenUsed="1" w:qFormat="1"/>
@@ -853,7 +853,6 @@
     <w:lsdException w:name="HTML Sample" w:semiHidden="1" w:unhideWhenUsed="1"/>
     <w:lsdException w:name="HTML Typewriter" w:semiHidden="1" w:unhideWhenUsed="1"/>
     <w:lsdException w:name="HTML Variable" w:semiHidden="1" w:unhideWhenUsed="1"/>
-    <w:lsdException w:name="Normal Table" w:semiHidden="1" w:unhideWhenUsed="1"/>
     <w:lsdException w:name="annotation subject" w:semiHidden="1" w:unhideWhenUsed="1"/>
     <w:lsdException w:name="No List" w:semiHidden="1" w:unhideWhenUsed="1"/>
     <w:lsdException w:name="Outline List 1" w:semiHidden="1" w:unhideWhenUsed="1"/>
@@ -896,11 +895,8 @@
     <w:lsdException w:name="Table Contemporary" w:semiHidden="1" w:unhideWhenUsed="1"/>
     <w:lsdException w:name="Table Elegant" w:semiHidden="1" w:unhideWhenUsed="1"/>
     <w:lsdException w:name="Table Professional" w:semiHidden="1" w:unhideWhenUsed="1"/>
-    <w:lsdException w:name="Table Subtle 1" w:semiHidden="1" w:unhideWhenUsed="1"/>
     <w:lsdException w:name="Table Subtle 2" w:semiHidden="1" w:unhideWhenUsed="1"/>
     <w:lsdException w:name="Table Web 1" w:semiHidden="1" w:unhideWhenUsed="1"/>
-    <w:lsdException w:name="Table Web 2" w:semiHidden="1" w:unhideWhenUsed="1"/>
-    <w:lsdException w:name="Table Web 3" w:semiHidden="1" w:unhideWhenUsed="1"/>
     <w:lsdException w:name="Balloon Text" w:semiHidden="1" w:unhideWhenUsed="1"/>
     <w:lsdException w:name="Table Grid" w:uiPriority="39"/>
     <w:lsdException w:name="Table Theme" w:semiHidden="1" w:unhideWhenUsed="1"/>
@@ -1119,6 +1115,11 @@
     <w:lsdException w:name="List Table 5 Dark Accent 6" w:uiPriority="50"/>
     <w:lsdException w:name="List Table 6 Colorful Accent 6" w:uiPriority="51"/>
     <w:lsdException w:name="List Table 7 Colorful Accent 6" w:uiPriority="52"/>
+    <w:lsdException w:name="Mention" w:semiHidden="1" w:unhideWhenUsed="1"/>
+    <w:lsdException w:name="Smart Hyperlink" w:semiHidden="1" w:unhideWhenUsed="1"/>
+    <w:lsdException w:name="Hashtag" w:semiHidden="1" w:unhideWhenUsed="1"/>
+    <w:lsdException w:name="Unresolved Mention" w:semiHidden="1" w:unhideWhenUsed="1"/>
+    <w:lsdException w:name="Smart Link" w:semiHidden="1" w:unhideWhenUsed="1"/>
   </w:latentStyles>
   <w:style w:type="paragraph" w:default="1" w:styleId="Normal">
     <w:name w:val="Normal"/>

</xml_diff>